<commit_message>
store add to project
</commit_message>
<xml_diff>
--- a/docs/Practice_EN_2019_06_10.docx
+++ b/docs/Practice_EN_2019_06_10.docx
@@ -31856,7 +31856,17 @@
           <w:color w:val="00B050"/>
           <w:sz w:val="20"/>
         </w:rPr>
-        <w:t>Boolean | UrlTree</w:t>
+        <w:t>b</w:t>
+      </w:r>
+      <w:bookmarkStart w:id="41" w:name="_GoBack"/>
+      <w:bookmarkEnd w:id="41"/>
+      <w:r>
+        <w:rPr>
+          <w:rFonts w:ascii="Consolas" w:hAnsi="Consolas"/>
+          <w:color w:val="00B050"/>
+          <w:sz w:val="20"/>
+        </w:rPr>
+        <w:t>oolean | UrlTree</w:t>
       </w:r>
       <w:r>
         <w:rPr>
@@ -32246,7 +32256,7 @@
       <w:pPr>
         <w:pStyle w:val="Heading1"/>
       </w:pPr>
-      <w:bookmarkStart w:id="41" w:name="_Toc525050411"/>
+      <w:bookmarkStart w:id="42" w:name="_Toc525050411"/>
       <w:r>
         <w:lastRenderedPageBreak/>
         <w:t xml:space="preserve">Task </w:t>
@@ -32263,7 +32273,7 @@
       <w:r>
         <w:t>canDeactivate Guard</w:t>
       </w:r>
-      <w:bookmarkEnd w:id="41"/>
+      <w:bookmarkEnd w:id="42"/>
     </w:p>
     <w:p>
       <w:pPr>
@@ -34273,8 +34283,8 @@
       <w:pPr>
         <w:pStyle w:val="Heading1"/>
       </w:pPr>
-      <w:bookmarkStart w:id="42" w:name="_Toc463021501"/>
-      <w:bookmarkStart w:id="43" w:name="_Toc525050412"/>
+      <w:bookmarkStart w:id="43" w:name="_Toc463021501"/>
+      <w:bookmarkStart w:id="44" w:name="_Toc525050412"/>
       <w:r>
         <w:lastRenderedPageBreak/>
         <w:t xml:space="preserve">Task </w:t>
@@ -34291,8 +34301,8 @@
       <w:r>
         <w:t>resolve Guard</w:t>
       </w:r>
-      <w:bookmarkEnd w:id="42"/>
       <w:bookmarkEnd w:id="43"/>
+      <w:bookmarkEnd w:id="44"/>
     </w:p>
     <w:p>
       <w:pPr>
@@ -36076,8 +36086,8 @@
       <w:r>
         <w:br w:type="page"/>
       </w:r>
-      <w:bookmarkStart w:id="44" w:name="_Toc525050413"/>
-      <w:bookmarkStart w:id="45" w:name="_Toc463021502"/>
+      <w:bookmarkStart w:id="45" w:name="_Toc525050413"/>
+      <w:bookmarkStart w:id="46" w:name="_Toc463021502"/>
       <w:r>
         <w:lastRenderedPageBreak/>
         <w:t>Task 2</w:t>
@@ -36088,7 +36098,7 @@
       <w:r>
         <w:t>. Apply Spinner</w:t>
       </w:r>
-      <w:bookmarkEnd w:id="44"/>
+      <w:bookmarkEnd w:id="45"/>
     </w:p>
     <w:p>
       <w:pPr>
@@ -37578,7 +37588,7 @@
       <w:pPr>
         <w:pStyle w:val="Heading1"/>
       </w:pPr>
-      <w:bookmarkStart w:id="46" w:name="_Toc525050414"/>
+      <w:bookmarkStart w:id="47" w:name="_Toc525050414"/>
       <w:r>
         <w:lastRenderedPageBreak/>
         <w:t xml:space="preserve">Task </w:t>
@@ -37592,8 +37602,8 @@
       <w:r>
         <w:t>Query Parameters and Fragment</w:t>
       </w:r>
-      <w:bookmarkEnd w:id="45"/>
       <w:bookmarkEnd w:id="46"/>
+      <w:bookmarkEnd w:id="47"/>
     </w:p>
     <w:p>
       <w:pPr>
@@ -39354,8 +39364,8 @@
       <w:pPr>
         <w:pStyle w:val="Heading1"/>
       </w:pPr>
-      <w:bookmarkStart w:id="47" w:name="_Toc463021503"/>
-      <w:bookmarkStart w:id="48" w:name="_Toc525050415"/>
+      <w:bookmarkStart w:id="48" w:name="_Toc463021503"/>
+      <w:bookmarkStart w:id="49" w:name="_Toc525050415"/>
       <w:r>
         <w:lastRenderedPageBreak/>
         <w:t xml:space="preserve">Task </w:t>
@@ -39369,8 +39379,8 @@
       <w:r>
         <w:t>Lazy-Loading Route Configuration</w:t>
       </w:r>
-      <w:bookmarkEnd w:id="47"/>
       <w:bookmarkEnd w:id="48"/>
+      <w:bookmarkEnd w:id="49"/>
     </w:p>
     <w:p>
       <w:pPr>
@@ -40176,7 +40186,7 @@
       <w:r>
         <w:br w:type="page"/>
       </w:r>
-      <w:bookmarkStart w:id="49" w:name="_Toc525050416"/>
+      <w:bookmarkStart w:id="50" w:name="_Toc525050416"/>
       <w:r>
         <w:rPr>
           <w:rStyle w:val="Heading1Char"/>
@@ -40202,7 +40212,7 @@
         </w:rPr>
         <w:t>. canLoad Guard</w:t>
       </w:r>
-      <w:bookmarkEnd w:id="49"/>
+      <w:bookmarkEnd w:id="50"/>
     </w:p>
     <w:p>
       <w:pPr>
@@ -40824,8 +40834,8 @@
       <w:pPr>
         <w:pStyle w:val="Heading1"/>
       </w:pPr>
-      <w:bookmarkStart w:id="50" w:name="_Toc479767265"/>
-      <w:bookmarkStart w:id="51" w:name="_Toc525050417"/>
+      <w:bookmarkStart w:id="51" w:name="_Toc479767265"/>
+      <w:bookmarkStart w:id="52" w:name="_Toc525050417"/>
       <w:r>
         <w:lastRenderedPageBreak/>
         <w:t xml:space="preserve">Task </w:t>
@@ -40842,8 +40852,8 @@
       <w:r>
         <w:t>Default Preloading Strategy</w:t>
       </w:r>
-      <w:bookmarkEnd w:id="50"/>
       <w:bookmarkEnd w:id="51"/>
+      <w:bookmarkEnd w:id="52"/>
     </w:p>
     <w:p>
       <w:pPr>
@@ -41072,8 +41082,8 @@
       <w:pPr>
         <w:pStyle w:val="Heading1"/>
       </w:pPr>
-      <w:bookmarkStart w:id="52" w:name="_Toc479767266"/>
-      <w:bookmarkStart w:id="53" w:name="_Toc525050418"/>
+      <w:bookmarkStart w:id="53" w:name="_Toc479767266"/>
+      <w:bookmarkStart w:id="54" w:name="_Toc525050418"/>
       <w:r>
         <w:lastRenderedPageBreak/>
         <w:t xml:space="preserve">Task </w:t>
@@ -41090,8 +41100,8 @@
       <w:r>
         <w:t>Custom Preloading Strategy</w:t>
       </w:r>
-      <w:bookmarkEnd w:id="52"/>
       <w:bookmarkEnd w:id="53"/>
+      <w:bookmarkEnd w:id="54"/>
     </w:p>
     <w:p>
       <w:pPr>
@@ -42028,8 +42038,8 @@
       <w:pPr>
         <w:pStyle w:val="Heading1"/>
       </w:pPr>
-      <w:bookmarkStart w:id="54" w:name="_Toc479767267"/>
-      <w:bookmarkStart w:id="55" w:name="_Toc525050419"/>
+      <w:bookmarkStart w:id="55" w:name="_Toc479767267"/>
+      <w:bookmarkStart w:id="56" w:name="_Toc525050419"/>
       <w:r>
         <w:lastRenderedPageBreak/>
         <w:t xml:space="preserve">Task </w:t>
@@ -42046,8 +42056,8 @@
       <w:r>
         <w:t>Router Events and Title Service</w:t>
       </w:r>
-      <w:bookmarkEnd w:id="54"/>
       <w:bookmarkEnd w:id="55"/>
+      <w:bookmarkEnd w:id="56"/>
     </w:p>
     <w:p>
       <w:pPr>
@@ -43475,7 +43485,7 @@
       <w:pPr>
         <w:pStyle w:val="Heading1"/>
       </w:pPr>
-      <w:bookmarkStart w:id="56" w:name="_Toc525050420"/>
+      <w:bookmarkStart w:id="57" w:name="_Toc525050420"/>
       <w:r>
         <w:lastRenderedPageBreak/>
         <w:t xml:space="preserve">Task </w:t>
@@ -43492,7 +43502,7 @@
       <w:r>
         <w:t>Meta Service</w:t>
       </w:r>
-      <w:bookmarkEnd w:id="56"/>
+      <w:bookmarkEnd w:id="57"/>
     </w:p>
     <w:p>
       <w:pPr>
@@ -43670,7 +43680,6 @@
         </w:rPr>
         <w:t xml:space="preserve">    content: 'Angular </w:t>
       </w:r>
-      <w:bookmarkStart w:id="57" w:name="_GoBack"/>
       <w:r>
         <w:rPr>
           <w:color w:val="00B050"/>
@@ -43681,14 +43690,7 @@
         <w:rPr>
           <w:color w:val="00B050"/>
         </w:rPr>
-        <w:t xml:space="preserve"> </w:t>
-      </w:r>
-      <w:bookmarkEnd w:id="57"/>
-      <w:r>
-        <w:rPr>
-          <w:color w:val="00B050"/>
-        </w:rPr>
-        <w:t>tutorial, SPA Application, Routing'</w:t>
+        <w:t xml:space="preserve"> tutorial, SPA Application, Routing'</w:t>
       </w:r>
     </w:p>
     <w:p>
@@ -47579,7 +47581,7 @@
       </w:pPr>
     </w:pPrDefault>
   </w:docDefaults>
-  <w:latentStyles w:defLockedState="0" w:defUIPriority="99" w:defSemiHidden="0" w:defUnhideWhenUsed="0" w:defQFormat="0" w:count="375">
+  <w:latentStyles w:defLockedState="0" w:defUIPriority="99" w:defSemiHidden="0" w:defUnhideWhenUsed="0" w:defQFormat="0" w:count="376">
     <w:lsdException w:name="Normal" w:uiPriority="0" w:qFormat="1"/>
     <w:lsdException w:name="heading 1" w:uiPriority="9" w:qFormat="1"/>
     <w:lsdException w:name="heading 2" w:semiHidden="1" w:uiPriority="9" w:unhideWhenUsed="1" w:qFormat="1"/>
@@ -47685,7 +47687,6 @@
     <w:lsdException w:name="HTML Sample" w:semiHidden="1" w:unhideWhenUsed="1"/>
     <w:lsdException w:name="HTML Typewriter" w:semiHidden="1" w:unhideWhenUsed="1"/>
     <w:lsdException w:name="HTML Variable" w:semiHidden="1" w:unhideWhenUsed="1"/>
-    <w:lsdException w:name="Normal Table" w:semiHidden="1" w:unhideWhenUsed="1"/>
     <w:lsdException w:name="annotation subject" w:semiHidden="1" w:unhideWhenUsed="1"/>
     <w:lsdException w:name="No List" w:semiHidden="1" w:unhideWhenUsed="1"/>
     <w:lsdException w:name="Outline List 1" w:semiHidden="1" w:unhideWhenUsed="1"/>
@@ -47732,10 +47733,8 @@
     <w:lsdException w:name="Table Subtle 2" w:semiHidden="1" w:unhideWhenUsed="1"/>
     <w:lsdException w:name="Table Web 1" w:semiHidden="1" w:unhideWhenUsed="1"/>
     <w:lsdException w:name="Table Web 2" w:semiHidden="1" w:unhideWhenUsed="1"/>
-    <w:lsdException w:name="Table Web 3" w:semiHidden="1" w:unhideWhenUsed="1"/>
     <w:lsdException w:name="Balloon Text" w:semiHidden="1" w:unhideWhenUsed="1"/>
     <w:lsdException w:name="Table Grid" w:uiPriority="39"/>
-    <w:lsdException w:name="Table Theme" w:semiHidden="1" w:unhideWhenUsed="1"/>
     <w:lsdException w:name="Placeholder Text" w:semiHidden="1"/>
     <w:lsdException w:name="No Spacing" w:uiPriority="1" w:qFormat="1"/>
     <w:lsdException w:name="Light Shading" w:uiPriority="60"/>
@@ -47955,6 +47954,7 @@
     <w:lsdException w:name="Smart Hyperlink" w:semiHidden="1" w:unhideWhenUsed="1"/>
     <w:lsdException w:name="Hashtag" w:semiHidden="1" w:unhideWhenUsed="1"/>
     <w:lsdException w:name="Unresolved Mention" w:semiHidden="1" w:unhideWhenUsed="1"/>
+    <w:lsdException w:name="Smart Link" w:semiHidden="1" w:unhideWhenUsed="1"/>
   </w:latentStyles>
   <w:style w:type="paragraph" w:default="1" w:styleId="Normal">
     <w:name w:val="Normal"/>
@@ -48745,7 +48745,7 @@
 </file>
 
 <file path=customXml/itemProps1.xml><?xml version="1.0" encoding="utf-8"?>
-<ds:datastoreItem xmlns:ds="http://schemas.openxmlformats.org/officeDocument/2006/customXml" ds:itemID="{2C09FFC7-E77A-4ED3-9521-8DACA6181603}">
+<ds:datastoreItem xmlns:ds="http://schemas.openxmlformats.org/officeDocument/2006/customXml" ds:itemID="{C3612A83-6AC5-45DE-A7D3-8E7E667D7F8E}">
   <ds:schemaRefs>
     <ds:schemaRef ds:uri="http://schemas.openxmlformats.org/officeDocument/2006/bibliography"/>
   </ds:schemaRefs>

</xml_diff>